<commit_message>
Added the document for mid-sem questions with answers
</commit_message>
<xml_diff>
--- a/Assignments/Assignment2/Questions_for_midsem.docx
+++ b/Assignments/Assignment2/Questions_for_midsem.docx
@@ -34,10 +34,16 @@
     <w:p>
       <w:pPr>
         <w:pStyle w:val="Normal"/>
-        <w:rPr/>
-      </w:pPr>
-      <w:r>
-        <w:rPr/>
+        <w:rPr>
+          <w:b/>
+          <w:bCs/>
+        </w:rPr>
+      </w:pPr>
+      <w:r>
+        <w:rPr>
+          <w:b/>
+          <w:bCs/>
+        </w:rPr>
         <w:t>b) Discuss the process of Design, Production and Service of software and arrive on solutions for problems faced in each of the processes</w:t>
       </w:r>
     </w:p>
@@ -141,10 +147,16 @@
     <w:p>
       <w:pPr>
         <w:pStyle w:val="Normal"/>
-        <w:rPr/>
-      </w:pPr>
-      <w:r>
-        <w:rPr/>
+        <w:rPr>
+          <w:b/>
+          <w:bCs/>
+        </w:rPr>
+      </w:pPr>
+      <w:r>
+        <w:rPr>
+          <w:b/>
+          <w:bCs/>
+        </w:rPr>
         <w:t>a) The pressure from society to build even bigger and sophisticated systems that were not within the capabilities of todays software production and manufacturing process</w:t>
       </w:r>
     </w:p>
@@ -279,10 +291,16 @@
     <w:p>
       <w:pPr>
         <w:pStyle w:val="Normal"/>
-        <w:rPr/>
-      </w:pPr>
-      <w:r>
-        <w:rPr/>
+        <w:rPr>
+          <w:b/>
+          <w:bCs/>
+        </w:rPr>
+      </w:pPr>
+      <w:r>
+        <w:rPr>
+          <w:b/>
+          <w:bCs/>
+        </w:rPr>
         <w:t>Answer:</w:t>
       </w:r>
     </w:p>
@@ -363,6 +381,7 @@
       <w:pgNumType w:fmt="decimal"/>
       <w:formProt w:val="false"/>
       <w:textDirection w:val="lrTb"/>
+      <w:docGrid w:type="default" w:linePitch="240" w:charSpace="4294961151"/>
     </w:sectPr>
   </w:body>
 </w:document>
@@ -388,10 +407,12 @@
     <w:pPr>
       <w:widowControl w:val="false"/>
       <w:suppressAutoHyphens w:val="true"/>
+      <w:bidi w:val="0"/>
+      <w:jc w:val="left"/>
     </w:pPr>
     <w:rPr>
       <w:rFonts w:ascii="Liberation Serif" w:hAnsi="Liberation Serif" w:eastAsia="Droid Sans Fallback" w:cs="FreeSans"/>
-      <w:color w:val="auto"/>
+      <w:color w:val="00000A"/>
       <w:sz w:val="24"/>
       <w:szCs w:val="24"/>
       <w:lang w:val="en-US" w:eastAsia="zh-CN" w:bidi="hi-IN"/>

</xml_diff>